<commit_message>
Patients and Doctors services and Controllers updated
</commit_message>
<xml_diff>
--- a/CsharpWeb/AspNetProject/Supporting documents/CSharp-ASP-NET-Core-Introduction-Project-Assignment-Date-2.docx
+++ b/CsharpWeb/AspNetProject/Supporting documents/CSharp-ASP-NET-Core-Introduction-Project-Assignment-Date-2.docx
@@ -1225,11 +1225,13 @@
           <w:numId w:val="26"/>
         </w:numPr>
         <w:rPr>
-          <w:lang w:val="en-GB"/>
-        </w:rPr>
-      </w:pPr>
-      <w:r>
-        <w:rPr>
+          <w:color w:val="FF0000"/>
+          <w:lang w:val="en-GB"/>
+        </w:rPr>
+      </w:pPr>
+      <w:r>
+        <w:rPr>
+          <w:color w:val="FF0000"/>
           <w:lang w:val="en-GB"/>
         </w:rPr>
         <w:t xml:space="preserve">Write </w:t>
@@ -1237,6 +1239,7 @@
       <w:r>
         <w:rPr>
           <w:b/>
+          <w:color w:val="FF0000"/>
           <w:lang w:val="en-GB"/>
         </w:rPr>
         <w:t>U</w:t>
@@ -1244,6 +1247,7 @@
       <w:r>
         <w:rPr>
           <w:b/>
+          <w:color w:val="FF0000"/>
           <w:lang w:val="en-GB"/>
         </w:rPr>
         <w:t xml:space="preserve">nit </w:t>
@@ -1251,6 +1255,7 @@
       <w:r>
         <w:rPr>
           <w:b/>
+          <w:color w:val="FF0000"/>
           <w:lang w:val="en-GB"/>
         </w:rPr>
         <w:t>T</w:t>
@@ -1258,12 +1263,14 @@
       <w:r>
         <w:rPr>
           <w:b/>
+          <w:color w:val="FF0000"/>
           <w:lang w:val="en-GB"/>
         </w:rPr>
         <w:t>ests</w:t>
       </w:r>
       <w:r>
         <w:rPr>
+          <w:color w:val="FF0000"/>
           <w:lang w:val="en-GB"/>
         </w:rPr>
         <w:t xml:space="preserve"> for your logic, controllers, actions, helpers, etc.</w:t>
@@ -1277,11 +1284,13 @@
           <w:numId w:val="26"/>
         </w:numPr>
         <w:rPr>
-          <w:lang w:val="en-GB"/>
-        </w:rPr>
-      </w:pPr>
-      <w:r>
-        <w:rPr>
+          <w:color w:val="FF0000"/>
+          <w:lang w:val="en-GB"/>
+        </w:rPr>
+      </w:pPr>
+      <w:r>
+        <w:rPr>
+          <w:color w:val="FF0000"/>
           <w:lang w:val="en-GB"/>
         </w:rPr>
         <w:t xml:space="preserve">You should </w:t>
@@ -1290,12 +1299,14 @@
         <w:rPr>
           <w:b/>
           <w:bCs/>
+          <w:color w:val="FF0000"/>
           <w:lang w:val="en-GB"/>
         </w:rPr>
         <w:t>cover</w:t>
       </w:r>
       <w:r>
         <w:rPr>
+          <w:color w:val="FF0000"/>
           <w:lang w:val="en-GB"/>
         </w:rPr>
         <w:t xml:space="preserve"> at least </w:t>
@@ -1304,24 +1315,28 @@
         <w:rPr>
           <w:b/>
           <w:bCs/>
+          <w:color w:val="FF0000"/>
           <w:lang w:val="en-GB"/>
         </w:rPr>
         <w:t>80%</w:t>
       </w:r>
       <w:r>
         <w:rPr>
+          <w:color w:val="FF0000"/>
           <w:lang w:val="en-GB"/>
         </w:rPr>
         <w:t xml:space="preserve"> of your </w:t>
       </w:r>
       <w:r>
         <w:rPr>
+          <w:color w:val="FF0000"/>
           <w:lang w:val="en-GB"/>
         </w:rPr>
         <w:t xml:space="preserve">business </w:t>
       </w:r>
       <w:r>
         <w:rPr>
+          <w:color w:val="FF0000"/>
           <w:lang w:val="en-GB"/>
         </w:rPr>
         <w:t>logic.</w:t>
@@ -10751,7 +10766,7 @@
 </file>
 
 <file path=customXml/itemProps1.xml><?xml version="1.0" encoding="utf-8"?>
-<ds:datastoreItem xmlns:ds="http://schemas.openxmlformats.org/officeDocument/2006/customXml" ds:itemID="{2336453B-9244-4E59-B653-6428A95C3A2A}">
+<ds:datastoreItem xmlns:ds="http://schemas.openxmlformats.org/officeDocument/2006/customXml" ds:itemID="{1A24B3EB-0765-4BA7-9AE6-19D5F790392C}">
   <ds:schemaRefs>
     <ds:schemaRef ds:uri="http://schemas.openxmlformats.org/officeDocument/2006/bibliography"/>
   </ds:schemaRefs>

</xml_diff>